<commit_message>
Add chinese press release files.
</commit_message>
<xml_diff>
--- a/raspberryshake-press-de.docx
+++ b/raspberryshake-press-de.docx
@@ -203,43 +203,7 @@
           <w:sz w:val="21"/>
           <w:szCs w:val="21"/>
         </w:rPr>
-        <w:t>U</w:t>
-      </w:r>
-      <w:r>
-        <w:rPr>
-          <w:rFonts w:ascii="Arial" w:hAnsi="Arial"/>
-          <w:b/>
-          <w:sz w:val="21"/>
-          <w:szCs w:val="21"/>
-        </w:rPr>
-        <w:t xml:space="preserve">NTER VERBOT BIS ZUM </w:t>
-      </w:r>
-      <w:r>
-        <w:rPr>
-          <w:rFonts w:ascii="Arial" w:hAnsi="Arial"/>
-          <w:b/>
-          <w:sz w:val="21"/>
-          <w:szCs w:val="21"/>
-        </w:rPr>
-        <w:t>18 J</w:t>
-      </w:r>
-      <w:r>
-        <w:rPr>
-          <w:rFonts w:ascii="Arial" w:hAnsi="Arial"/>
-          <w:b/>
-          <w:sz w:val="21"/>
-          <w:szCs w:val="21"/>
-        </w:rPr>
-        <w:t>ULY</w:t>
-      </w:r>
-      <w:r>
-        <w:rPr>
-          <w:rFonts w:ascii="Arial" w:hAnsi="Arial"/>
-          <w:b/>
-          <w:sz w:val="21"/>
-          <w:szCs w:val="21"/>
-        </w:rPr>
-        <w:t xml:space="preserve"> 2016</w:t>
+        <w:t>UNTER VERBOT BIS ZUM 18 JULY 2016</w:t>
       </w:r>
     </w:p>
     <w:p>
@@ -264,6 +228,7 @@
         <w:pStyle w:val="Normal"/>
         <w:bidi w:val="0"/>
         <w:spacing w:lineRule="auto" w:line="360"/>
+        <w:jc w:val="left"/>
         <w:rPr>
           <w:rFonts w:ascii="Arial" w:hAnsi="Arial"/>
           <w:sz w:val="21"/>
@@ -373,23 +338,7 @@
           <w:sz w:val="21"/>
           <w:szCs w:val="21"/>
         </w:rPr>
-        <w:t xml:space="preserve">Wissenschaftler und Ingenieur, Angel Rodríguez, hat es ermöglicht, dass tausende Menschen rund um die ganze Welt professionelle seismographische Technologie mit seiner neuesten Erfindung, dem Raspberry Shake, nutzen können. Das handflächengroße Gerät, beschrieben als der kleine Bruder vom geschätzten OSOP (Sixaola short period six-channelseimograph), ist zwar klein aber keineswegs zu unterschätzen. Es kann Erdbeben erkennen und aufzeichnen, die im Radius innerhalb von 50 Meilen eine Stärke von Zwei oder mehr haben und die im Radius von 300 Meilen eine Stärke von vier oder mehr haben. Es ist simpel zu nutzen und kommt sofort einsatzbereit bei Ihnen an, jeder der Unterstützung benötigt kann sich der Forumsgesellschaft des Raspberry Shake zuwenden oder auf Hilfe via </w:t>
-      </w:r>
-      <w:r>
-        <w:rPr>
-          <w:rFonts w:ascii="Arial" w:hAnsi="Arial"/>
-          <w:sz w:val="21"/>
-          <w:szCs w:val="21"/>
-        </w:rPr>
-        <w:t xml:space="preserve">e-mail </w:t>
-      </w:r>
-      <w:r>
-        <w:rPr>
-          <w:rFonts w:ascii="Arial" w:hAnsi="Arial"/>
-          <w:sz w:val="21"/>
-          <w:szCs w:val="21"/>
-        </w:rPr>
-        <w:t>oder Whatsapp zugreifen. Perfekt für Hersteller und Raspberry PI enthusiastische, die ein wenig Spaß mit echter Wissenschaft haben möchten. Für andere single-board Computernutzer gibt es DIY Anweisungen, um sich mit jedem SBC mit RX/TX und freiem GPIO zu verbinden.</w:t>
+        <w:t>Wissenschaftler und Ingenieur, Angel Rodríguez, hat es ermöglicht, dass tausende Menschen rund um die ganze Welt professionelle seismographische Technologie mit seiner neuesten Erfindung, dem Raspberry Shake, nutzen können. Das handflächengroße Gerät, beschrieben als der kleine Bruder vom geschätzten OSOP (Sixaola short period six-channelseimograph), ist zwar klein aber keineswegs zu unterschätzen. Es kann Erdbeben erkennen und aufzeichnen, die im Radius innerhalb von 50 Meilen eine Stärke von Zwei oder mehr haben und die im Radius von 300 Meilen eine Stärke von vier oder mehr haben. Es ist simpel zu nutzen und kommt sofort einsatzbereit bei Ihnen an, jeder der Unterstützung benötigt kann sich der Forumsgesellschaft des Raspberry Shake zuwenden oder auf Hilfe via e-mail oder Whatsapp zugreifen. Perfekt für Hersteller und Raspberry PI enthusiastische, die ein wenig Spaß mit echter Wissenschaft haben möchten. Für andere single-board Computernutzer gibt es DIY Anweisungen, um sich mit jedem SBC mit RX/TX und freiem GPIO zu verbinden.</w:t>
       </w:r>
     </w:p>
     <w:p>
@@ -397,6 +346,7 @@
         <w:pStyle w:val="Normal"/>
         <w:bidi w:val="0"/>
         <w:spacing w:lineRule="auto" w:line="360"/>
+        <w:jc w:val="left"/>
         <w:rPr>
           <w:rFonts w:ascii="Arial" w:hAnsi="Arial"/>
           <w:sz w:val="21"/>
@@ -416,6 +366,7 @@
         <w:pStyle w:val="Normal"/>
         <w:bidi w:val="0"/>
         <w:spacing w:lineRule="auto" w:line="360"/>
+        <w:jc w:val="left"/>
         <w:rPr>
           <w:rFonts w:ascii="Arial" w:hAnsi="Arial"/>
           <w:sz w:val="21"/>
@@ -436,12 +387,23 @@
           <w:sz w:val="21"/>
           <w:szCs w:val="21"/>
         </w:rPr>
-        <w:t xml:space="preserve">Mit Raspberry Shake möchte ich Ihnen, auf erschwingliche Weise, die Freude am Betrachten der Erdbeben nahebringen. Dabei spreche ich allerdings </w:t>
-      </w:r>
-      <w:r>
-        <w:rPr>
-          <w:rFonts w:ascii="Arial" w:hAnsi="Arial"/>
-          <w:b/>
+        <w:t>Mit Raspberry Shake möchte ich Ihnen, auf erschwingliche Weise, die Freude am Betrachten der Erdbeben nahebringen. Dabei spreche ich allerdings</w:t>
+      </w:r>
+      <w:r>
+        <w:rPr>
+          <w:rFonts w:ascii="Arial" w:hAnsi="Arial"/>
+          <w:b/>
+          <w:bCs/>
+          <w:sz w:val="21"/>
+          <w:szCs w:val="21"/>
+        </w:rPr>
+        <w:t xml:space="preserve"> </w:t>
+      </w:r>
+      <w:r>
+        <w:rPr>
+          <w:rFonts w:ascii="Arial" w:hAnsi="Arial"/>
+          <w:b w:val="false"/>
+          <w:bCs w:val="false"/>
           <w:sz w:val="21"/>
           <w:szCs w:val="21"/>
         </w:rPr>
@@ -455,7 +417,26 @@
         </w:rPr>
         <w:t xml:space="preserve">von den seltenen und schrecklichen Erdbeben die Häuser zerstören und für die Nachrichten am Nachmittag sorgen. </w:t>
         <w:br/>
-        <w:t xml:space="preserve">Ich rede eher von dem kleinen Grollen, von Tag zu Tag, welches z.B. während eines Bike-Turniers in Ihrer Nähe entstehen kann. Von denen gibt es Tausende, jeden Tag. Diese sind zwar nicht glamourös oder Berichtens wert, dennoch sehr interessant. </w:t>
+        <w:t xml:space="preserve">Ich rede eher von dem kleinen Grollen, von Tag zu Tag, welches z.B. während eines </w:t>
+      </w:r>
+      <w:hyperlink r:id="rId2">
+        <w:r>
+          <w:rPr>
+            <w:rStyle w:val="LinkdaInternet"/>
+            <w:rFonts w:ascii="Arial" w:hAnsi="Arial"/>
+            <w:sz w:val="21"/>
+            <w:szCs w:val="21"/>
+          </w:rPr>
+          <w:t>Bike-Turniers</w:t>
+        </w:r>
+      </w:hyperlink>
+      <w:r>
+        <w:rPr>
+          <w:rFonts w:ascii="Arial" w:hAnsi="Arial"/>
+          <w:sz w:val="21"/>
+          <w:szCs w:val="21"/>
+        </w:rPr>
+        <w:t xml:space="preserve"> in Ihrer Nähe entstehen kann. Von denen gibt es Tausende, jeden Tag. Diese sind zwar nicht glamourös oder Berichtens wert, dennoch sehr interessant. </w:t>
         <w:br/>
         <w:t>Die Ausrüstung enthält alles was du benötigst, um einen Seismographen zu entwickeln und lässt Sie ihn mit derselben Software, die bei USGS geschrieben und benutzt wird um ihre Daten einzusehen, verknüpfen.”, sagt Rodríguez.</w:t>
       </w:r>
@@ -465,6 +446,7 @@
         <w:pStyle w:val="Normal"/>
         <w:bidi w:val="0"/>
         <w:spacing w:lineRule="auto" w:line="360"/>
+        <w:jc w:val="left"/>
         <w:rPr>
           <w:rFonts w:ascii="Arial" w:hAnsi="Arial"/>
           <w:sz w:val="21"/>
@@ -484,6 +466,7 @@
         <w:pStyle w:val="Normal"/>
         <w:bidi w:val="0"/>
         <w:spacing w:lineRule="auto" w:line="360"/>
+        <w:jc w:val="left"/>
         <w:rPr>
           <w:rFonts w:ascii="Arial" w:hAnsi="Arial"/>
           <w:sz w:val="21"/>
@@ -521,6 +504,7 @@
         <w:pStyle w:val="Normal"/>
         <w:bidi w:val="0"/>
         <w:spacing w:lineRule="auto" w:line="360"/>
+        <w:jc w:val="left"/>
         <w:rPr>
           <w:rFonts w:ascii="Arial" w:hAnsi="Arial"/>
           <w:sz w:val="21"/>
@@ -545,6 +529,7 @@
         <w:pStyle w:val="Normal"/>
         <w:bidi w:val="0"/>
         <w:spacing w:lineRule="auto" w:line="360"/>
+        <w:jc w:val="left"/>
         <w:rPr>
           <w:rFonts w:ascii="Arial" w:hAnsi="Arial"/>
           <w:sz w:val="21"/>
@@ -587,7 +572,7 @@
         </w:rPr>
         <w:t xml:space="preserve">Für mehr Informationen über Raspberry Shake besuche Sie doch bitte unsere </w:t>
       </w:r>
-      <w:hyperlink r:id="rId2">
+      <w:hyperlink r:id="rId3">
         <w:r>
           <w:rPr>
             <w:rStyle w:val="LinkdaInternet"/>
@@ -599,20 +584,7 @@
             <w:sz w:val="21"/>
             <w:szCs w:val="21"/>
           </w:rPr>
-          <w:t>w</w:t>
-        </w:r>
-        <w:r>
-          <w:rPr>
-            <w:rStyle w:val="LinkdaInternet"/>
-            <w:rFonts w:ascii="Arial" w:hAnsi="Arial"/>
-            <w:b w:val="false"/>
-            <w:bCs w:val="false"/>
-            <w:i w:val="false"/>
-            <w:iCs w:val="false"/>
-            <w:sz w:val="21"/>
-            <w:szCs w:val="21"/>
-          </w:rPr>
-          <w:t>ebseite</w:t>
+          <w:t>webseite</w:t>
         </w:r>
       </w:hyperlink>
       <w:r>
@@ -627,7 +599,7 @@
         </w:rPr>
         <w:t xml:space="preserve"> oder folgen uns auf </w:t>
       </w:r>
-      <w:hyperlink r:id="rId3">
+      <w:hyperlink r:id="rId4">
         <w:r>
           <w:rPr>
             <w:rStyle w:val="LinkdaInternet"/>
@@ -654,7 +626,7 @@
         </w:rPr>
         <w:t xml:space="preserve"> sowie </w:t>
       </w:r>
-      <w:hyperlink r:id="rId4">
+      <w:hyperlink r:id="rId5">
         <w:r>
           <w:rPr>
             <w:rStyle w:val="LinkdaInternet"/>
@@ -681,7 +653,7 @@
         </w:rPr>
         <w:t xml:space="preserve"> und </w:t>
       </w:r>
-      <w:hyperlink r:id="rId5">
+      <w:hyperlink r:id="rId6">
         <w:r>
           <w:rPr>
             <w:rStyle w:val="LinkdaInternet"/>
@@ -778,6 +750,7 @@
       <w:pgNumType w:fmt="decimal"/>
       <w:formProt w:val="false"/>
       <w:textDirection w:val="lrTb"/>
+      <w:docGrid w:type="default" w:linePitch="240" w:charSpace="4294961151"/>
     </w:sectPr>
   </w:body>
 </w:document>
@@ -803,10 +776,12 @@
     <w:pPr>
       <w:widowControl w:val="false"/>
       <w:suppressAutoHyphens w:val="true"/>
+      <w:bidi w:val="0"/>
+      <w:jc w:val="left"/>
     </w:pPr>
     <w:rPr>
       <w:rFonts w:ascii="Liberation Serif" w:hAnsi="Liberation Serif" w:eastAsia="Droid Sans Fallback" w:cs="FreeSans"/>
-      <w:color w:val="auto"/>
+      <w:color w:val="00000A"/>
       <w:sz w:val="24"/>
       <w:szCs w:val="24"/>
       <w:lang w:val="pt-BR" w:eastAsia="zh-CN" w:bidi="hi-IN"/>

</xml_diff>

<commit_message>
Create spanish press release. Update header info on every PR.
</commit_message>
<xml_diff>
--- a/raspberryshake-press-de.docx
+++ b/raspberryshake-press-de.docx
@@ -59,27 +59,27 @@
           <w:dstrike w:val="false"/>
           <w:color w:val="000000"/>
           <w:sz w:val="21"/>
-          <w:szCs w:val="21"/>
-          <w:u w:val="none"/>
-          <w:effect w:val="none"/>
-          <w:shd w:fill="FFFFFF" w:val="clear"/>
-        </w:rPr>
-      </w:pPr>
-      <w:r>
-        <w:rPr>
-          <w:rFonts w:ascii="Arial" w:hAnsi="Arial"/>
-          <w:b w:val="false"/>
-          <w:i w:val="false"/>
-          <w:caps w:val="false"/>
-          <w:smallCaps w:val="false"/>
-          <w:strike w:val="false"/>
-          <w:dstrike w:val="false"/>
-          <w:color w:val="000000"/>
-          <w:sz w:val="21"/>
-          <w:szCs w:val="21"/>
-          <w:u w:val="none"/>
-          <w:effect w:val="none"/>
-          <w:shd w:fill="FFFFFF" w:val="clear"/>
+          <w:u w:val="none"/>
+          <w:effect w:val="none"/>
+          <w:shd w:fill="auto" w:val="clear"/>
+        </w:rPr>
+      </w:pPr>
+      <w:bookmarkStart w:id="0" w:name="docs-internal-guid-40f5fa87-e0ef-d000-e1b1-acc79a09f121"/>
+      <w:bookmarkEnd w:id="0"/>
+      <w:r>
+        <w:rPr>
+          <w:rFonts w:ascii="Arial" w:hAnsi="Arial"/>
+          <w:b w:val="false"/>
+          <w:i w:val="false"/>
+          <w:caps w:val="false"/>
+          <w:smallCaps w:val="false"/>
+          <w:strike w:val="false"/>
+          <w:dstrike w:val="false"/>
+          <w:color w:val="000000"/>
+          <w:sz w:val="21"/>
+          <w:u w:val="none"/>
+          <w:effect w:val="none"/>
+          <w:shd w:fill="auto" w:val="clear"/>
         </w:rPr>
         <w:t>Ángel Rodríguez</w:t>
       </w:r>
@@ -89,81 +89,111 @@
         <w:pStyle w:val="Corpodotexto"/>
         <w:bidi w:val="0"/>
         <w:spacing w:lineRule="auto" w:line="331" w:before="0" w:after="0"/>
-        <w:jc w:val="left"/>
-        <w:rPr>
-          <w:rFonts w:ascii="Arial" w:hAnsi="Arial"/>
-          <w:b w:val="false"/>
-          <w:i w:val="false"/>
-          <w:caps w:val="false"/>
-          <w:smallCaps w:val="false"/>
-          <w:strike w:val="false"/>
-          <w:dstrike w:val="false"/>
-          <w:color w:val="000000"/>
-          <w:sz w:val="21"/>
-          <w:szCs w:val="21"/>
-          <w:u w:val="none"/>
-          <w:effect w:val="none"/>
-          <w:shd w:fill="FFFFFF" w:val="clear"/>
-        </w:rPr>
-      </w:pPr>
-      <w:r>
-        <w:rPr>
-          <w:rFonts w:ascii="Arial" w:hAnsi="Arial"/>
-          <w:b w:val="false"/>
-          <w:i w:val="false"/>
-          <w:caps w:val="false"/>
-          <w:smallCaps w:val="false"/>
-          <w:strike w:val="false"/>
-          <w:dstrike w:val="false"/>
-          <w:color w:val="000000"/>
-          <w:sz w:val="21"/>
-          <w:szCs w:val="21"/>
-          <w:u w:val="none"/>
-          <w:effect w:val="none"/>
-          <w:shd w:fill="FFFFFF" w:val="clear"/>
+        <w:rPr>
+          <w:rFonts w:ascii="Arial" w:hAnsi="Arial"/>
+          <w:b w:val="false"/>
+          <w:i w:val="false"/>
+          <w:caps w:val="false"/>
+          <w:smallCaps w:val="false"/>
+          <w:strike w:val="false"/>
+          <w:dstrike w:val="false"/>
+          <w:color w:val="000000"/>
+          <w:sz w:val="21"/>
+          <w:u w:val="none"/>
+          <w:effect w:val="none"/>
+          <w:shd w:fill="auto" w:val="clear"/>
+        </w:rPr>
+      </w:pPr>
+      <w:r>
+        <w:rPr>
+          <w:rFonts w:ascii="Arial" w:hAnsi="Arial"/>
+          <w:b w:val="false"/>
+          <w:i w:val="false"/>
+          <w:caps w:val="false"/>
+          <w:smallCaps w:val="false"/>
+          <w:strike w:val="false"/>
+          <w:dstrike w:val="false"/>
+          <w:color w:val="000000"/>
+          <w:sz w:val="21"/>
+          <w:u w:val="none"/>
+          <w:effect w:val="none"/>
+          <w:shd w:fill="auto" w:val="clear"/>
         </w:rPr>
         <w:t>angel@osop.com.pa</w:t>
       </w:r>
     </w:p>
     <w:p>
       <w:pPr>
-        <w:pStyle w:val="Normal"/>
+        <w:pStyle w:val="Corpodotexto"/>
         <w:bidi w:val="0"/>
         <w:spacing w:lineRule="auto" w:line="331" w:before="0" w:after="0"/>
-        <w:jc w:val="left"/>
-        <w:rPr>
-          <w:rFonts w:ascii="Arial" w:hAnsi="Arial"/>
-          <w:b w:val="false"/>
-          <w:i w:val="false"/>
-          <w:caps w:val="false"/>
-          <w:smallCaps w:val="false"/>
-          <w:strike w:val="false"/>
-          <w:dstrike w:val="false"/>
-          <w:color w:val="000000"/>
-          <w:sz w:val="21"/>
-          <w:szCs w:val="21"/>
-          <w:u w:val="none"/>
-          <w:effect w:val="none"/>
-          <w:shd w:fill="FFFFFF" w:val="clear"/>
-        </w:rPr>
-      </w:pPr>
-      <w:r>
-        <w:rPr>
-          <w:rFonts w:ascii="Arial" w:hAnsi="Arial"/>
-          <w:b w:val="false"/>
-          <w:i w:val="false"/>
-          <w:caps w:val="false"/>
-          <w:smallCaps w:val="false"/>
-          <w:strike w:val="false"/>
-          <w:dstrike w:val="false"/>
-          <w:color w:val="000000"/>
-          <w:sz w:val="21"/>
-          <w:szCs w:val="21"/>
-          <w:u w:val="none"/>
-          <w:effect w:val="none"/>
-          <w:shd w:fill="FFFFFF" w:val="clear"/>
-        </w:rPr>
-        <w:t>+1 - 206 - 414 – 6047</w:t>
+        <w:rPr>
+          <w:rFonts w:ascii="Arial" w:hAnsi="Arial"/>
+          <w:b w:val="false"/>
+          <w:i w:val="false"/>
+          <w:caps w:val="false"/>
+          <w:smallCaps w:val="false"/>
+          <w:strike w:val="false"/>
+          <w:dstrike w:val="false"/>
+          <w:color w:val="000000"/>
+          <w:sz w:val="21"/>
+          <w:u w:val="none"/>
+          <w:effect w:val="none"/>
+          <w:shd w:fill="auto" w:val="clear"/>
+        </w:rPr>
+      </w:pPr>
+      <w:r>
+        <w:rPr>
+          <w:rFonts w:ascii="Arial" w:hAnsi="Arial"/>
+          <w:b w:val="false"/>
+          <w:i w:val="false"/>
+          <w:caps w:val="false"/>
+          <w:smallCaps w:val="false"/>
+          <w:strike w:val="false"/>
+          <w:dstrike w:val="false"/>
+          <w:color w:val="000000"/>
+          <w:sz w:val="21"/>
+          <w:u w:val="none"/>
+          <w:effect w:val="none"/>
+          <w:shd w:fill="auto" w:val="clear"/>
+        </w:rPr>
+        <w:t>+1-206-414-6047 USA</w:t>
+      </w:r>
+    </w:p>
+    <w:p>
+      <w:pPr>
+        <w:pStyle w:val="Corpodotexto"/>
+        <w:rPr>
+          <w:rFonts w:ascii="Arial" w:hAnsi="Arial"/>
+          <w:b w:val="false"/>
+          <w:i w:val="false"/>
+          <w:caps w:val="false"/>
+          <w:smallCaps w:val="false"/>
+          <w:strike w:val="false"/>
+          <w:dstrike w:val="false"/>
+          <w:color w:val="000000"/>
+          <w:sz w:val="21"/>
+          <w:u w:val="none"/>
+          <w:effect w:val="none"/>
+          <w:shd w:fill="auto" w:val="clear"/>
+        </w:rPr>
+      </w:pPr>
+      <w:r>
+        <w:rPr>
+          <w:rFonts w:ascii="Arial" w:hAnsi="Arial"/>
+          <w:b w:val="false"/>
+          <w:i w:val="false"/>
+          <w:caps w:val="false"/>
+          <w:smallCaps w:val="false"/>
+          <w:strike w:val="false"/>
+          <w:dstrike w:val="false"/>
+          <w:color w:val="000000"/>
+          <w:sz w:val="21"/>
+          <w:u w:val="none"/>
+          <w:effect w:val="none"/>
+          <w:shd w:fill="auto" w:val="clear"/>
+        </w:rPr>
+        <w:t>+507-6747-0012 Panamá</w:t>
       </w:r>
     </w:p>
     <w:p>
@@ -487,8 +517,8 @@
         <w:br/>
         <w:t>Entwickelt und getestet wurde</w:t>
       </w:r>
-      <w:bookmarkStart w:id="0" w:name="_GoBack"/>
-      <w:bookmarkEnd w:id="0"/>
+      <w:bookmarkStart w:id="1" w:name="_GoBack"/>
+      <w:bookmarkEnd w:id="1"/>
       <w:r>
         <w:rPr>
           <w:rFonts w:ascii="Arial" w:hAnsi="Arial"/>

</xml_diff>